<commit_message>
Færdiggjort beskrivelsen til SignalGeneratoren
</commit_message>
<xml_diff>
--- a/VHDL Programmering/Beskrivelse.docx
+++ b/VHDL Programmering/Beskrivelse.docx
@@ -186,8 +186,13 @@
     </w:p>
     <w:p>
       <w:r>
-        <w:t>(BTN0-3) skal bruges til at bestemme indstillinger af signalgeneratoren på FPGA’en</w:t>
-      </w:r>
+        <w:t xml:space="preserve">(BTN0-3) skal bruges til at bestemme indstillinger af signalgeneratoren på </w:t>
+      </w:r>
+      <w:proofErr w:type="spellStart"/>
+      <w:r>
+        <w:t>FPGA’en</w:t>
+      </w:r>
+      <w:proofErr w:type="spellEnd"/>
       <w:r>
         <w:t xml:space="preserve"> (signalform, amplitude og frekvens). Disse </w:t>
       </w:r>
@@ -195,7 +200,23 @@
         <w:t>indstillinger</w:t>
       </w:r>
       <w:r>
-        <w:t xml:space="preserve"> skal MCU'en sende videre til FPGA'en gennem SPI forbindelsen</w:t>
+        <w:t xml:space="preserve"> skal </w:t>
+      </w:r>
+      <w:proofErr w:type="spellStart"/>
+      <w:r>
+        <w:t>MCU'en</w:t>
+      </w:r>
+      <w:proofErr w:type="spellEnd"/>
+      <w:r>
+        <w:t xml:space="preserve"> sende videre til </w:t>
+      </w:r>
+      <w:proofErr w:type="spellStart"/>
+      <w:r>
+        <w:t>FPGA'en</w:t>
+      </w:r>
+      <w:proofErr w:type="spellEnd"/>
+      <w:r>
+        <w:t xml:space="preserve"> gennem SPI forbindelsen</w:t>
       </w:r>
       <w:r>
         <w:t xml:space="preserve"> via en protokol som I selv definerer.</w:t>
@@ -207,13 +228,573 @@
       </w:r>
     </w:p>
     <w:p>
-      <w:r>
+      <w:pPr>
+        <w:pStyle w:val="Overskrift1"/>
+        <w:rPr>
+          <w:lang w:val="da-DK"/>
+        </w:rPr>
+      </w:pPr>
+      <w:r>
+        <w:rPr>
+          <w:lang w:val="da-DK"/>
+        </w:rPr>
         <w:lastRenderedPageBreak/>
-        <w:t>Dette er et test</w:t>
-      </w:r>
+        <w:t>Krav</w:t>
+      </w:r>
+      <w:r>
+        <w:rPr>
+          <w:lang w:val="da-DK"/>
+        </w:rPr>
+        <w:t>specifikation</w:t>
+      </w:r>
+      <w:r>
+        <w:rPr>
+          <w:lang w:val="da-DK"/>
+        </w:rPr>
+        <w:t xml:space="preserve"> for signalgeneratoren</w:t>
+      </w:r>
+    </w:p>
+    <w:p/>
+    <w:p/>
+    <w:tbl>
+      <w:tblPr>
+        <w:tblStyle w:val="Tabel-Gitter"/>
+        <w:tblW w:w="0" w:type="auto"/>
+        <w:tblLook w:val="04A0" w:firstRow="1" w:lastRow="0" w:firstColumn="1" w:lastColumn="0" w:noHBand="0" w:noVBand="1"/>
+      </w:tblPr>
+      <w:tblGrid>
+        <w:gridCol w:w="2093"/>
+        <w:gridCol w:w="5528"/>
+        <w:gridCol w:w="1545"/>
+      </w:tblGrid>
+      <w:tr>
+        <w:trPr>
+          <w:trHeight w:val="479"/>
+        </w:trPr>
+        <w:tc>
+          <w:tcPr>
+            <w:tcW w:w="7621" w:type="dxa"/>
+            <w:gridSpan w:val="2"/>
+            <w:vAlign w:val="center"/>
+          </w:tcPr>
+          <w:p>
+            <w:pPr>
+              <w:jc w:val="center"/>
+              <w:rPr>
+                <w:b/>
+              </w:rPr>
+            </w:pPr>
+            <w:r>
+              <w:rPr>
+                <w:b/>
+              </w:rPr>
+              <w:t>Signalgenerator</w:t>
+            </w:r>
+          </w:p>
+        </w:tc>
+        <w:tc>
+          <w:tcPr>
+            <w:tcW w:w="1545" w:type="dxa"/>
+            <w:vAlign w:val="center"/>
+          </w:tcPr>
+          <w:p>
+            <w:pPr>
+              <w:jc w:val="center"/>
+              <w:rPr>
+                <w:b/>
+              </w:rPr>
+            </w:pPr>
+          </w:p>
+        </w:tc>
+      </w:tr>
+      <w:tr>
+        <w:tc>
+          <w:tcPr>
+            <w:tcW w:w="2093" w:type="dxa"/>
+            <w:vAlign w:val="center"/>
+          </w:tcPr>
+          <w:p>
+            <w:pPr>
+              <w:jc w:val="left"/>
+            </w:pPr>
+            <w:r>
+              <w:t>PWM filter</w:t>
+            </w:r>
+          </w:p>
+        </w:tc>
+        <w:tc>
+          <w:tcPr>
+            <w:tcW w:w="5528" w:type="dxa"/>
+            <w:vAlign w:val="center"/>
+          </w:tcPr>
+          <w:p>
+            <w:pPr>
+              <w:jc w:val="left"/>
+            </w:pPr>
+            <w:r>
+              <w:t xml:space="preserve">Der skal designes et lav-pas filter der på passende vis udglatter de digitale PWM pulser. </w:t>
+            </w:r>
+          </w:p>
+        </w:tc>
+        <w:tc>
+          <w:tcPr>
+            <w:tcW w:w="1545" w:type="dxa"/>
+            <w:vAlign w:val="center"/>
+          </w:tcPr>
+          <w:p>
+            <w:pPr>
+              <w:jc w:val="center"/>
+              <w:rPr>
+                <w:b/>
+                <w:color w:val="FF0000"/>
+              </w:rPr>
+            </w:pPr>
+            <w:r>
+              <w:rPr>
+                <w:b/>
+                <w:color w:val="FF0000"/>
+              </w:rPr>
+              <w:t>Test/</w:t>
+            </w:r>
+          </w:p>
+          <w:p>
+            <w:pPr>
+              <w:jc w:val="center"/>
+              <w:rPr>
+                <w:b/>
+                <w:color w:val="00B050"/>
+              </w:rPr>
+            </w:pPr>
+            <w:r>
+              <w:rPr>
+                <w:b/>
+                <w:color w:val="FF0000"/>
+              </w:rPr>
+              <w:t>Analyse*</w:t>
+            </w:r>
+          </w:p>
+        </w:tc>
+      </w:tr>
+      <w:tr>
+        <w:tc>
+          <w:tcPr>
+            <w:tcW w:w="2093" w:type="dxa"/>
+            <w:vMerge w:val="restart"/>
+            <w:vAlign w:val="center"/>
+          </w:tcPr>
+          <w:p>
+            <w:pPr>
+              <w:jc w:val="left"/>
+            </w:pPr>
+            <w:r>
+              <w:t>Parametre</w:t>
+            </w:r>
+          </w:p>
+        </w:tc>
+        <w:tc>
+          <w:tcPr>
+            <w:tcW w:w="5528" w:type="dxa"/>
+            <w:vAlign w:val="center"/>
+          </w:tcPr>
+          <w:p>
+            <w:pPr>
+              <w:jc w:val="left"/>
+            </w:pPr>
+            <w:r>
+              <w:t>Signalgeneratorens signalform (SHAPE</w:t>
+            </w:r>
+            <w:proofErr w:type="gramStart"/>
+            <w:r>
+              <w:t>) ,</w:t>
+            </w:r>
+            <w:proofErr w:type="gramEnd"/>
+            <w:r>
+              <w:t xml:space="preserve"> amplitude (AMPL) og frekvens (FREQ) skal kunne indstilles fra Labview programmet. </w:t>
+            </w:r>
+          </w:p>
+        </w:tc>
+        <w:tc>
+          <w:tcPr>
+            <w:tcW w:w="1545" w:type="dxa"/>
+            <w:vAlign w:val="center"/>
+          </w:tcPr>
+          <w:p>
+            <w:pPr>
+              <w:jc w:val="center"/>
+              <w:rPr>
+                <w:b/>
+                <w:color w:val="FF0000"/>
+              </w:rPr>
+            </w:pPr>
+            <w:r>
+              <w:rPr>
+                <w:b/>
+                <w:color w:val="FF0000"/>
+              </w:rPr>
+              <w:t>Test*</w:t>
+            </w:r>
+          </w:p>
+        </w:tc>
+      </w:tr>
+      <w:tr>
+        <w:tc>
+          <w:tcPr>
+            <w:tcW w:w="2093" w:type="dxa"/>
+            <w:vMerge/>
+            <w:vAlign w:val="center"/>
+          </w:tcPr>
+          <w:p>
+            <w:pPr>
+              <w:jc w:val="left"/>
+            </w:pPr>
+          </w:p>
+        </w:tc>
+        <w:tc>
+          <w:tcPr>
+            <w:tcW w:w="5528" w:type="dxa"/>
+            <w:vAlign w:val="center"/>
+          </w:tcPr>
+          <w:p>
+            <w:pPr>
+              <w:jc w:val="left"/>
+            </w:pPr>
+            <w:r>
+              <w:t>SHAPE, AMPL og FREQ kan gøres synligt på syv segment displayet.</w:t>
+            </w:r>
+          </w:p>
+        </w:tc>
+        <w:tc>
+          <w:tcPr>
+            <w:tcW w:w="1545" w:type="dxa"/>
+            <w:vAlign w:val="center"/>
+          </w:tcPr>
+          <w:p>
+            <w:pPr>
+              <w:jc w:val="center"/>
+              <w:rPr>
+                <w:b/>
+                <w:color w:val="00B050"/>
+              </w:rPr>
+            </w:pPr>
+            <w:r>
+              <w:rPr>
+                <w:b/>
+                <w:color w:val="00B050"/>
+              </w:rPr>
+              <w:t>Test</w:t>
+            </w:r>
+          </w:p>
+        </w:tc>
+      </w:tr>
+      <w:tr>
+        <w:tc>
+          <w:tcPr>
+            <w:tcW w:w="2093" w:type="dxa"/>
+            <w:vAlign w:val="center"/>
+          </w:tcPr>
+          <w:p>
+            <w:pPr>
+              <w:jc w:val="left"/>
+            </w:pPr>
+            <w:r>
+              <w:t>Sinus signal</w:t>
+            </w:r>
+          </w:p>
+        </w:tc>
+        <w:tc>
+          <w:tcPr>
+            <w:tcW w:w="5528" w:type="dxa"/>
+            <w:vAlign w:val="center"/>
+          </w:tcPr>
+          <w:p>
+            <w:pPr>
+              <w:jc w:val="left"/>
+            </w:pPr>
+            <w:r>
+              <w:t>Der kan implementeres en look-up tabel i VHDL koden der gør det muligt at signalgeneratoren kan lave et sinus-formet signal</w:t>
+            </w:r>
+          </w:p>
+        </w:tc>
+        <w:tc>
+          <w:tcPr>
+            <w:tcW w:w="1545" w:type="dxa"/>
+            <w:vAlign w:val="center"/>
+          </w:tcPr>
+          <w:p>
+            <w:pPr>
+              <w:jc w:val="center"/>
+              <w:rPr>
+                <w:b/>
+                <w:color w:val="00B050"/>
+              </w:rPr>
+            </w:pPr>
+            <w:r>
+              <w:rPr>
+                <w:b/>
+                <w:color w:val="00B050"/>
+              </w:rPr>
+              <w:t>Test</w:t>
+            </w:r>
+          </w:p>
+        </w:tc>
+      </w:tr>
+      <w:tr>
+        <w:tc>
+          <w:tcPr>
+            <w:tcW w:w="2093" w:type="dxa"/>
+            <w:vAlign w:val="center"/>
+          </w:tcPr>
+          <w:p>
+            <w:pPr>
+              <w:jc w:val="left"/>
+            </w:pPr>
+            <w:r>
+              <w:t xml:space="preserve">SPI </w:t>
+            </w:r>
+            <w:proofErr w:type="spellStart"/>
+            <w:r>
+              <w:t>baudrate</w:t>
+            </w:r>
+            <w:proofErr w:type="spellEnd"/>
+          </w:p>
+        </w:tc>
+        <w:tc>
+          <w:tcPr>
+            <w:tcW w:w="5528" w:type="dxa"/>
+            <w:vAlign w:val="center"/>
+          </w:tcPr>
+          <w:p>
+            <w:pPr>
+              <w:jc w:val="left"/>
+            </w:pPr>
+            <w:r>
+              <w:t xml:space="preserve">SPI forbindelsen skal køre med en </w:t>
+            </w:r>
+            <w:proofErr w:type="spellStart"/>
+            <w:r>
+              <w:t>baudrate</w:t>
+            </w:r>
+            <w:proofErr w:type="spellEnd"/>
+            <w:r>
+              <w:t xml:space="preserve"> på 500 </w:t>
+            </w:r>
+            <w:proofErr w:type="spellStart"/>
+            <w:r>
+              <w:t>kbaud</w:t>
+            </w:r>
+            <w:proofErr w:type="spellEnd"/>
+          </w:p>
+        </w:tc>
+        <w:tc>
+          <w:tcPr>
+            <w:tcW w:w="1545" w:type="dxa"/>
+            <w:vAlign w:val="center"/>
+          </w:tcPr>
+          <w:p>
+            <w:pPr>
+              <w:jc w:val="center"/>
+              <w:rPr>
+                <w:b/>
+                <w:color w:val="FF0000"/>
+              </w:rPr>
+            </w:pPr>
+            <w:r>
+              <w:rPr>
+                <w:b/>
+                <w:color w:val="FF0000"/>
+              </w:rPr>
+              <w:t>Info*</w:t>
+            </w:r>
+          </w:p>
+        </w:tc>
+      </w:tr>
+      <w:tr>
+        <w:trPr>
+          <w:trHeight w:val="673"/>
+        </w:trPr>
+        <w:tc>
+          <w:tcPr>
+            <w:tcW w:w="2093" w:type="dxa"/>
+            <w:vAlign w:val="center"/>
+          </w:tcPr>
+          <w:p>
+            <w:pPr>
+              <w:jc w:val="left"/>
+            </w:pPr>
+            <w:r>
+              <w:t>SPI håndtering</w:t>
+            </w:r>
+          </w:p>
+        </w:tc>
+        <w:tc>
+          <w:tcPr>
+            <w:tcW w:w="5528" w:type="dxa"/>
+            <w:vAlign w:val="center"/>
+          </w:tcPr>
+          <w:p>
+            <w:pPr>
+              <w:jc w:val="left"/>
+            </w:pPr>
+            <w:proofErr w:type="spellStart"/>
+            <w:r>
+              <w:t>To-vejs</w:t>
+            </w:r>
+            <w:proofErr w:type="spellEnd"/>
+            <w:r>
+              <w:t xml:space="preserve"> SPI kommunikation kan implementeres f.eks. med </w:t>
+            </w:r>
+            <w:proofErr w:type="spellStart"/>
+            <w:r>
+              <w:t>acknowledge</w:t>
+            </w:r>
+            <w:proofErr w:type="spellEnd"/>
+            <w:r>
+              <w:t xml:space="preserve"> </w:t>
+            </w:r>
+            <w:proofErr w:type="spellStart"/>
+            <w:r>
+              <w:t>handshake</w:t>
+            </w:r>
+            <w:proofErr w:type="spellEnd"/>
+          </w:p>
+        </w:tc>
+        <w:tc>
+          <w:tcPr>
+            <w:tcW w:w="1545" w:type="dxa"/>
+            <w:vAlign w:val="center"/>
+          </w:tcPr>
+          <w:p>
+            <w:pPr>
+              <w:jc w:val="center"/>
+              <w:rPr>
+                <w:b/>
+                <w:color w:val="FF0000"/>
+              </w:rPr>
+            </w:pPr>
+            <w:r>
+              <w:rPr>
+                <w:b/>
+                <w:color w:val="00B050"/>
+              </w:rPr>
+              <w:t>Info</w:t>
+            </w:r>
+          </w:p>
+        </w:tc>
+      </w:tr>
+      <w:tr>
+        <w:tc>
+          <w:tcPr>
+            <w:tcW w:w="2093" w:type="dxa"/>
+            <w:vAlign w:val="center"/>
+          </w:tcPr>
+          <w:p>
+            <w:pPr>
+              <w:jc w:val="left"/>
+            </w:pPr>
+            <w:r>
+              <w:t>SPI protokol</w:t>
+            </w:r>
+          </w:p>
+        </w:tc>
+        <w:tc>
+          <w:tcPr>
+            <w:tcW w:w="5528" w:type="dxa"/>
+            <w:vAlign w:val="center"/>
+          </w:tcPr>
+          <w:p>
+            <w:pPr>
+              <w:jc w:val="left"/>
+            </w:pPr>
+            <w:r>
+              <w:t>Der skal vælges og implementeres en robust protokol til at overføre SHAPE, AMPL og FREQ</w:t>
+            </w:r>
+          </w:p>
+        </w:tc>
+        <w:tc>
+          <w:tcPr>
+            <w:tcW w:w="1545" w:type="dxa"/>
+            <w:vAlign w:val="center"/>
+          </w:tcPr>
+          <w:p>
+            <w:pPr>
+              <w:jc w:val="center"/>
+              <w:rPr>
+                <w:b/>
+                <w:color w:val="FF0000"/>
+              </w:rPr>
+            </w:pPr>
+            <w:r>
+              <w:rPr>
+                <w:b/>
+                <w:color w:val="FF0000"/>
+              </w:rPr>
+              <w:t>Analyse*</w:t>
+            </w:r>
+          </w:p>
+        </w:tc>
+      </w:tr>
+      <w:tr>
+        <w:tc>
+          <w:tcPr>
+            <w:tcW w:w="2093" w:type="dxa"/>
+            <w:vAlign w:val="center"/>
+          </w:tcPr>
+          <w:p>
+            <w:pPr>
+              <w:jc w:val="left"/>
+            </w:pPr>
+            <w:r>
+              <w:t>SPI test</w:t>
+            </w:r>
+          </w:p>
+        </w:tc>
+        <w:tc>
+          <w:tcPr>
+            <w:tcW w:w="5528" w:type="dxa"/>
+            <w:vAlign w:val="center"/>
+          </w:tcPr>
+          <w:p>
+            <w:pPr>
+              <w:jc w:val="left"/>
+            </w:pPr>
+            <w:r>
+              <w:t>Der skal ved test demonstreres en sikker forbindelse ved modtagelse. Denne test kan laves som et separat projekt med moduler fra det endelige oscilloskop projekt.</w:t>
+            </w:r>
+          </w:p>
+        </w:tc>
+        <w:tc>
+          <w:tcPr>
+            <w:tcW w:w="1545" w:type="dxa"/>
+            <w:vAlign w:val="center"/>
+          </w:tcPr>
+          <w:p>
+            <w:pPr>
+              <w:jc w:val="center"/>
+              <w:rPr>
+                <w:b/>
+                <w:color w:val="FF0000"/>
+              </w:rPr>
+            </w:pPr>
+            <w:r>
+              <w:rPr>
+                <w:b/>
+                <w:color w:val="FF0000"/>
+              </w:rPr>
+              <w:t>Test*</w:t>
+            </w:r>
+          </w:p>
+        </w:tc>
+      </w:tr>
+    </w:tbl>
+    <w:p/>
+    <w:p>
       <w:bookmarkStart w:id="0" w:name="_GoBack"/>
       <w:bookmarkEnd w:id="0"/>
+      <w:r>
+        <w:t xml:space="preserve">Verifikation skrevet med rødt og med asterisk (*) er obligatorisk mens verifikation skrevet med grøn er ønskeligt. ”Test” betyder at der i rapporten som minimum bliver skrevet at der er foretaget en test der viser om betingelsen er opfyldt. ”Analyse” betyder at der i rapporten er redegjort for om og hvordan kravet er opfyldt. ”Info” er en information som ikke behøver at dokumenteres i rapporten </w:t>
+      </w:r>
     </w:p>
+    <w:p/>
     <w:sectPr>
       <w:pgSz w:w="11906" w:h="16838"/>
       <w:pgMar w:top="1701" w:right="1134" w:bottom="1701" w:left="1134" w:header="708" w:footer="708" w:gutter="0"/>
@@ -243,7 +824,7 @@
   </w:docDefaults>
   <w:latentStyles w:defLockedState="0" w:defUIPriority="99" w:defSemiHidden="0" w:defUnhideWhenUsed="0" w:defQFormat="0" w:count="374">
     <w:lsdException w:name="Normal" w:uiPriority="0" w:qFormat="1"/>
-    <w:lsdException w:name="heading 1" w:uiPriority="9" w:qFormat="1"/>
+    <w:lsdException w:name="heading 1" w:uiPriority="0" w:qFormat="1"/>
     <w:lsdException w:name="heading 2" w:semiHidden="1" w:uiPriority="9" w:unhideWhenUsed="1" w:qFormat="1"/>
     <w:lsdException w:name="heading 3" w:semiHidden="1" w:uiPriority="9" w:unhideWhenUsed="1" w:qFormat="1"/>
     <w:lsdException w:name="heading 4" w:semiHidden="1" w:uiPriority="9" w:unhideWhenUsed="1" w:qFormat="1"/>
@@ -396,7 +977,7 @@
     <w:lsdException w:name="Table Web 2" w:semiHidden="1" w:unhideWhenUsed="1"/>
     <w:lsdException w:name="Table Web 3" w:semiHidden="1" w:unhideWhenUsed="1"/>
     <w:lsdException w:name="Balloon Text" w:semiHidden="1" w:unhideWhenUsed="1"/>
-    <w:lsdException w:name="Table Grid" w:uiPriority="39"/>
+    <w:lsdException w:name="Table Grid" w:uiPriority="0"/>
     <w:lsdException w:name="Table Theme" w:semiHidden="1" w:unhideWhenUsed="1"/>
     <w:lsdException w:name="Placeholder Text" w:semiHidden="1"/>
     <w:lsdException w:name="No Spacing" w:uiPriority="1" w:qFormat="1"/>
@@ -621,6 +1202,29 @@
     <w:name w:val="Normal"/>
     <w:qFormat/>
   </w:style>
+  <w:style w:type="paragraph" w:styleId="Overskrift1">
+    <w:name w:val="heading 1"/>
+    <w:basedOn w:val="Normal"/>
+    <w:next w:val="Normal"/>
+    <w:link w:val="Overskrift1Tegn"/>
+    <w:qFormat/>
+    <w:rsid w:val="00A90660"/>
+    <w:pPr>
+      <w:keepNext/>
+      <w:spacing w:after="0" w:line="240" w:lineRule="auto"/>
+      <w:jc w:val="both"/>
+      <w:outlineLvl w:val="0"/>
+    </w:pPr>
+    <w:rPr>
+      <w:rFonts w:ascii="Arial" w:eastAsia="Times New Roman" w:hAnsi="Arial" w:cs="Arial"/>
+      <w:b/>
+      <w:bCs/>
+      <w:kern w:val="32"/>
+      <w:sz w:val="36"/>
+      <w:szCs w:val="32"/>
+      <w:lang w:val="en-US" w:eastAsia="da-DK"/>
+    </w:rPr>
+  </w:style>
   <w:style w:type="character" w:default="1" w:styleId="Standardskrifttypeiafsnit">
     <w:name w:val="Default Paragraph Font"/>
     <w:uiPriority w:val="1"/>
@@ -647,6 +1251,46 @@
     <w:uiPriority w:val="99"/>
     <w:semiHidden/>
     <w:unhideWhenUsed/>
+  </w:style>
+  <w:style w:type="character" w:customStyle="1" w:styleId="Overskrift1Tegn">
+    <w:name w:val="Overskrift 1 Tegn"/>
+    <w:basedOn w:val="Standardskrifttypeiafsnit"/>
+    <w:link w:val="Overskrift1"/>
+    <w:rsid w:val="00A90660"/>
+    <w:rPr>
+      <w:rFonts w:ascii="Arial" w:eastAsia="Times New Roman" w:hAnsi="Arial" w:cs="Arial"/>
+      <w:b/>
+      <w:bCs/>
+      <w:kern w:val="32"/>
+      <w:sz w:val="36"/>
+      <w:szCs w:val="32"/>
+      <w:lang w:val="en-US" w:eastAsia="da-DK"/>
+    </w:rPr>
+  </w:style>
+  <w:style w:type="table" w:styleId="Tabel-Gitter">
+    <w:name w:val="Table Grid"/>
+    <w:basedOn w:val="Tabel-Normal"/>
+    <w:rsid w:val="00A90660"/>
+    <w:pPr>
+      <w:spacing w:after="0" w:line="240" w:lineRule="auto"/>
+      <w:jc w:val="both"/>
+    </w:pPr>
+    <w:rPr>
+      <w:rFonts w:ascii="Times New Roman" w:eastAsia="Times New Roman" w:hAnsi="Times New Roman" w:cs="Times New Roman"/>
+      <w:sz w:val="20"/>
+      <w:szCs w:val="20"/>
+      <w:lang w:eastAsia="zh-CN"/>
+    </w:rPr>
+    <w:tblPr>
+      <w:tblBorders>
+        <w:top w:val="single" w:sz="4" w:space="0" w:color="auto"/>
+        <w:left w:val="single" w:sz="4" w:space="0" w:color="auto"/>
+        <w:bottom w:val="single" w:sz="4" w:space="0" w:color="auto"/>
+        <w:right w:val="single" w:sz="4" w:space="0" w:color="auto"/>
+        <w:insideH w:val="single" w:sz="4" w:space="0" w:color="auto"/>
+        <w:insideV w:val="single" w:sz="4" w:space="0" w:color="auto"/>
+      </w:tblBorders>
+    </w:tblPr>
   </w:style>
 </w:styles>
 </file>

</xml_diff>